<commit_message>
auto-message: something important changed
</commit_message>
<xml_diff>
--- a/report.docx
+++ b/report.docx
@@ -1431,14 +1431,27 @@
         <w:rPr>
           <w:rFonts w:ascii="Times New Roman" w:hAnsi="Times New Roman" w:cs="Times New Roman"/>
           <w:sz w:val="28"/>
-        </w:rPr>
-      </w:pPr>
+          <w:lang w:val="en-US"/>
+        </w:rPr>
+      </w:pPr>
+      <w:hyperlink r:id="rId8" w:history="1">
+        <w:r>
+          <w:rPr>
+            <w:rStyle w:val="a7"/>
+            <w:rFonts w:ascii="Times New Roman" w:hAnsi="Times New Roman" w:cs="Times New Roman"/>
+            <w:sz w:val="28"/>
+            <w:lang w:val="en-US"/>
+          </w:rPr>
+          <w:t>https://github.com/TecHeReTiC3141/opi-lab3</w:t>
+        </w:r>
+      </w:hyperlink>
     </w:p>
     <w:p>
       <w:pPr>
         <w:rPr>
           <w:rFonts w:ascii="Times New Roman" w:hAnsi="Times New Roman" w:cs="Times New Roman"/>
           <w:sz w:val="28"/>
+          <w:lang w:val="en-US"/>
         </w:rPr>
       </w:pPr>
     </w:p>
@@ -2813,6 +2826,18 @@
       <w:u w:val="single"/>
     </w:rPr>
   </w:style>
+  <w:style w:type="character" w:styleId="a8">
+    <w:name w:val="Unresolved Mention"/>
+    <w:basedOn w:val="a0"/>
+    <w:uiPriority w:val="99"/>
+    <w:semiHidden/>
+    <w:unhideWhenUsed/>
+    <w:rsid w:val="008B58C0"/>
+    <w:rPr>
+      <w:color w:val="605E5C"/>
+      <w:shd w:val="clear" w:color="auto" w:fill="E1DFDD"/>
+    </w:rPr>
+  </w:style>
 </w:styles>
 </file>
 

</xml_diff>